<commit_message>
Saving Before End Of Day
Saving Changes.
</commit_message>
<xml_diff>
--- a/PlanningDocument.docx
+++ b/PlanningDocument.docx
@@ -4,7 +4,78 @@
   <w:body>
     <w:p>
       <w:r>
-        <w:t>User interface mock-ups specifying input or display adjustments required across platforms ensuring that the UI and HUD design is aligned with industry best practice. • An identification and discussion of player control issues across platforms, • Screen size and aspect ratio differences, • API or software version requirements, • Deployment methods, • Platform-specific features or constraints, • Industry standard tools, APIs, or methods for handling cross-platform development issues, and • Identification of any environmental considerations involved with using the technologies used in the project creation, and/or with the final product. Include in your planning document an analysis of how extended realities are used in games and/or alternative industries. For your selected industry (i.e. games, simulation, serious games, etc.) include: • A brief discussion on the history of AR/VR for the selected industry, • Research on target markets and demographics for the selected industry, and • A list of successful or competing AR/VR products for the selected industry. This discussion will help guide and justify your own design decisions regarding industry best practice in extended reality application design and development. You are also to report on the technology you will use. Ensure you discuss the physiological constraints of the selected platform, including how these constraints are addressed by developers; whether haptic feedback is supported, and a discussion of its potential in applications or games; optimization and performance considerations; market size; technical specifications; and any other pertinent information Your planning document need not be a complete technical design document, although it does need to thoroughly identify expected issues you will face when developing and deploying your game, along with proposed strategies for dealing with these issues.</w:t>
+        <w:rPr>
+          <w:color w:val="FF0000"/>
+        </w:rPr>
+        <w:t xml:space="preserve">User interface mock-ups specifying input or display adjustments required across platforms ensuring that the UI and HUD design is aligned with industry best practice. </w:t>
+      </w:r>
+      <w:r>
+        <w:t xml:space="preserve">• </w:t>
+      </w:r>
+      <w:r>
+        <w:rPr>
+          <w:color w:val="FF0000"/>
+        </w:rPr>
+        <w:t>An identification and discussion of player control issues across platforms,</w:t>
+      </w:r>
+      <w:r>
+        <w:t xml:space="preserve"> • </w:t>
+      </w:r>
+      <w:r>
+        <w:rPr>
+          <w:color w:val="FF0000"/>
+        </w:rPr>
+        <w:t>Screen size and aspect ratio differences,</w:t>
+      </w:r>
+      <w:r>
+        <w:t xml:space="preserve"> • </w:t>
+      </w:r>
+      <w:r>
+        <w:rPr>
+          <w:color w:val="FF0000"/>
+        </w:rPr>
+        <w:t>API or software version requirements,</w:t>
+      </w:r>
+      <w:r>
+        <w:t xml:space="preserve"> • </w:t>
+      </w:r>
+      <w:r>
+        <w:rPr>
+          <w:color w:val="FF0000"/>
+        </w:rPr>
+        <w:t xml:space="preserve">Deployment methods, </w:t>
+      </w:r>
+      <w:r>
+        <w:t xml:space="preserve">• </w:t>
+      </w:r>
+      <w:r>
+        <w:rPr>
+          <w:color w:val="FF0000"/>
+        </w:rPr>
+        <w:t xml:space="preserve">Platform-specific features or constraints, </w:t>
+      </w:r>
+      <w:r>
+        <w:rPr>
+          <w:color w:val="FF0000"/>
+        </w:rPr>
+        <w:t xml:space="preserve">• Industry standard tools, APIs, or methods for handling cross-platform development issues, and </w:t>
+      </w:r>
+      <w:r>
+        <w:t xml:space="preserve">• </w:t>
+      </w:r>
+      <w:r>
+        <w:rPr>
+          <w:color w:val="4472C4" w:themeColor="accent5"/>
+        </w:rPr>
+        <w:t>Identification of any environmental considerations involved with using the technologies used in the project creation, and/or with the final product</w:t>
+      </w:r>
+      <w:r>
+        <w:t>. Include in your planning document an analysis of how extended realities are used in games and/or alternative industries. For your selected industry (i.e. games, simulation, serious games, etc.) include: • A brief discussion on the history of AR/VR for the selected industry, • Research on target markets and demographics for the selected industry, and • A list of successful or competing AR/VR products for the selected industry. This discussion will help guide and justify your own design decisions regarding industry best practice in extended reality application design and development. You are also to report on the technology you will use. Ensure you discuss the physiological constraints of the selected platform, including how these constraints are addressed by developers; whether haptic feedback is supported, and a discussion of its potential in applications or games; optimization and performance considerations; market size; technical specifications; and any o</w:t>
+      </w:r>
+      <w:bookmarkStart w:id="0" w:name="_GoBack"/>
+      <w:bookmarkEnd w:id="0"/>
+      <w:r>
+        <w:t>ther pertinent information Your planning document need not be a complete technical design document, although it does need to thoroughly identify expected issues you will face when developing and deploying your game, along with proposed strategies for dealing with these issues.</w:t>
       </w:r>
     </w:p>
     <w:p/>
@@ -431,27 +502,27 @@
       <w:pPr>
         <w:pStyle w:val="Heading1"/>
       </w:pPr>
-      <w:bookmarkStart w:id="0" w:name="_Toc19219579"/>
+      <w:bookmarkStart w:id="1" w:name="_Toc19219579"/>
       <w:r>
         <w:lastRenderedPageBreak/>
         <w:t>User Interface Mock-Ups</w:t>
-      </w:r>
-      <w:bookmarkEnd w:id="0"/>
-    </w:p>
-    <w:p>
-      <w:pPr>
-        <w:pStyle w:val="Heading2"/>
-      </w:pPr>
-      <w:r>
-        <w:br/>
-      </w:r>
-      <w:bookmarkStart w:id="1" w:name="_Toc19219580"/>
-      <w:r>
-        <w:t>Main Menu</w:t>
       </w:r>
       <w:bookmarkEnd w:id="1"/>
     </w:p>
     <w:p>
+      <w:pPr>
+        <w:pStyle w:val="Heading2"/>
+      </w:pPr>
+      <w:r>
+        <w:br/>
+      </w:r>
+      <w:bookmarkStart w:id="2" w:name="_Toc19219580"/>
+      <w:r>
+        <w:t>Main Menu</w:t>
+      </w:r>
+      <w:bookmarkEnd w:id="2"/>
+    </w:p>
+    <w:p>
       <w:r>
         <w:t xml:space="preserve">The main menu brings attention towards the game, so it is can be interacted with the </w:t>
       </w:r>
@@ -507,11 +578,11 @@
       <w:pPr>
         <w:pStyle w:val="Heading2"/>
       </w:pPr>
-      <w:bookmarkStart w:id="2" w:name="_Toc19219581"/>
+      <w:bookmarkStart w:id="3" w:name="_Toc19219581"/>
       <w:r>
         <w:t>Options Menu</w:t>
       </w:r>
-      <w:bookmarkEnd w:id="2"/>
+      <w:bookmarkEnd w:id="3"/>
       <w:r>
         <w:t xml:space="preserve"> </w:t>
       </w:r>
@@ -546,11 +617,11 @@
       <w:pPr>
         <w:pStyle w:val="Heading2"/>
       </w:pPr>
-      <w:bookmarkStart w:id="3" w:name="_Toc19219582"/>
+      <w:bookmarkStart w:id="4" w:name="_Toc19219582"/>
       <w:r>
         <w:t>Main Game Stage</w:t>
       </w:r>
-      <w:bookmarkEnd w:id="3"/>
+      <w:bookmarkEnd w:id="4"/>
     </w:p>
     <w:p>
       <w:r>
@@ -616,12 +687,12 @@
       <w:pPr>
         <w:pStyle w:val="Heading1"/>
       </w:pPr>
-      <w:bookmarkStart w:id="4" w:name="_Toc19219583"/>
+      <w:bookmarkStart w:id="5" w:name="_Toc19219583"/>
       <w:r>
         <w:lastRenderedPageBreak/>
         <w:t>Screen Size &amp; Aspect Ratio</w:t>
       </w:r>
-      <w:bookmarkEnd w:id="4"/>
+      <w:bookmarkEnd w:id="5"/>
     </w:p>
     <w:tbl>
       <w:tblPr>
@@ -991,12 +1062,7 @@
               </w:numPr>
             </w:pPr>
             <w:r>
-              <w:t>Games created in PC are the basic standard of many developers’ standpoint. The creation of games in PC allow the players to play games with a wide variety of controls. The controls may include the entirety of the keyboard, but increase with comb</w:t>
-            </w:r>
-            <w:bookmarkStart w:id="5" w:name="_GoBack"/>
-            <w:bookmarkEnd w:id="5"/>
-            <w:r>
-              <w:t xml:space="preserve">inations using the mouse.  </w:t>
+              <w:t xml:space="preserve">Games created in PC are the basic standard of many developers’ standpoint. The creation of games in PC allow the players to play games with a wide variety of controls. The controls may include the entirety of the keyboard, but increase with combinations using the mouse.  </w:t>
             </w:r>
           </w:p>
           <w:p>
@@ -1033,6 +1099,114 @@
             </w:r>
             <w:r>
               <w:t xml:space="preserve"> </w:t>
+            </w:r>
+          </w:p>
+        </w:tc>
+      </w:tr>
+    </w:tbl>
+    <w:p/>
+    <w:p/>
+    <w:p>
+      <w:pPr>
+        <w:pStyle w:val="Heading1"/>
+      </w:pPr>
+      <w:r>
+        <w:t xml:space="preserve">Methods </w:t>
+      </w:r>
+      <w:r>
+        <w:t>for</w:t>
+      </w:r>
+      <w:r>
+        <w:t xml:space="preserve"> Handling Cross-Platform Issues</w:t>
+      </w:r>
+    </w:p>
+    <w:tbl>
+      <w:tblPr>
+        <w:tblStyle w:val="TableGrid"/>
+        <w:tblW w:w="0" w:type="auto"/>
+        <w:tblLook w:val="04A0" w:firstRow="1" w:lastRow="0" w:firstColumn="1" w:lastColumn="0" w:noHBand="0" w:noVBand="1"/>
+      </w:tblPr>
+      <w:tblGrid>
+        <w:gridCol w:w="4675"/>
+        <w:gridCol w:w="4675"/>
+      </w:tblGrid>
+      <w:tr>
+        <w:tc>
+          <w:tcPr>
+            <w:tcW w:w="4675" w:type="dxa"/>
+          </w:tcPr>
+          <w:p>
+            <w:r>
+              <w:t>Issues</w:t>
+            </w:r>
+          </w:p>
+        </w:tc>
+        <w:tc>
+          <w:tcPr>
+            <w:tcW w:w="4675" w:type="dxa"/>
+          </w:tcPr>
+          <w:p>
+            <w:r>
+              <w:t>Methods For Handling</w:t>
+            </w:r>
+          </w:p>
+        </w:tc>
+      </w:tr>
+      <w:tr>
+        <w:tc>
+          <w:tcPr>
+            <w:tcW w:w="4675" w:type="dxa"/>
+          </w:tcPr>
+          <w:p>
+            <w:r>
+              <w:t>Screen HUD &amp; GUI</w:t>
+            </w:r>
+            <w:r>
+              <w:t xml:space="preserve"> Design</w:t>
+            </w:r>
+          </w:p>
+        </w:tc>
+        <w:tc>
+          <w:tcPr>
+            <w:tcW w:w="4675" w:type="dxa"/>
+          </w:tcPr>
+          <w:p>
+            <w:r>
+              <w:t>The development of the game in both PC and VR makes the creation of HUD more complicated. The measures taken to avoid player nausea and sickness in VR, are to create a diegetic HUD. Such features like ‘Score’, ‘Targets’ and ‘Timer’ will be world objects present in the game. This will eliminate the nauseous effect on the player</w:t>
+            </w:r>
+            <w:r>
+              <w:t>.</w:t>
+            </w:r>
+            <w:r>
+              <w:t xml:space="preserve"> </w:t>
+            </w:r>
+          </w:p>
+        </w:tc>
+      </w:tr>
+      <w:tr>
+        <w:tc>
+          <w:tcPr>
+            <w:tcW w:w="4675" w:type="dxa"/>
+          </w:tcPr>
+          <w:p>
+            <w:r>
+              <w:t>Camera Movement</w:t>
+            </w:r>
+          </w:p>
+        </w:tc>
+        <w:tc>
+          <w:tcPr>
+            <w:tcW w:w="4675" w:type="dxa"/>
+          </w:tcPr>
+          <w:p>
+            <w:r>
+              <w:t>The camera used in the VR headset, is directed and manipulated through the player’s view point. The player uses the controller to point at things in the VR world to interact with the world. In PC the world is interacted through a fixed camera being controlled by a mouse, in a fixed location (TPS)</w:t>
+            </w:r>
+            <w:r>
+              <w:t>. This prob</w:t>
+            </w:r>
+            <w:r>
+              <w:t>lem will be fixed by adding in an algorithm which checks if the mouse is used, if used it will lock the screen as if a PC player is playing. Otherwise if a VR controller is used it will free the mouse from the middle of the screen.</w:t>
             </w:r>
           </w:p>
         </w:tc>
@@ -2505,7 +2679,7 @@
 </file>
 
 <file path=customXml/itemProps1.xml><?xml version="1.0" encoding="utf-8"?>
-<ds:datastoreItem xmlns:ds="http://schemas.openxmlformats.org/officeDocument/2006/customXml" ds:itemID="{5C2A25B1-1DFF-4BDC-8FEE-D406C1344900}">
+<ds:datastoreItem xmlns:ds="http://schemas.openxmlformats.org/officeDocument/2006/customXml" ds:itemID="{B9DDEB74-400A-4955-8E4A-186C930B10EF}">
   <ds:schemaRefs>
     <ds:schemaRef ds:uri="http://schemas.openxmlformats.org/officeDocument/2006/bibliography"/>
   </ds:schemaRefs>

</xml_diff>